<commit_message>
QA Police: Market research complete
</commit_message>
<xml_diff>
--- a/Documentation/1.0 Research/1.1 Market/Questionnaire_Results.docx
+++ b/Documentation/1.0 Research/1.1 Market/Questionnaire_Results.docx
@@ -10,12 +10,13 @@
           <w:docPartUnique/>
         </w:docPartObj>
       </w:sdtPr>
+      <w:sdtEndPr/>
       <w:sdtContent>
         <w:p>
           <w:r>
             <w:rPr>
               <w:noProof/>
-              <w:lang w:eastAsia="en-GB"/>
+              <w:lang w:val="en-GB" w:eastAsia="en-GB"/>
             </w:rPr>
             <w:drawing>
               <wp:anchor distT="0" distB="0" distL="114300" distR="114300" simplePos="0" relativeHeight="251661312" behindDoc="1" locked="0" layoutInCell="1" allowOverlap="1" wp14:anchorId="559EA2F7" wp14:editId="41DEC009">
@@ -51,7 +52,7 @@
                         </pic:cNvPicPr>
                       </pic:nvPicPr>
                       <pic:blipFill>
-                        <a:blip r:embed="rId6" cstate="print">
+                        <a:blip r:embed="rId9" cstate="print">
                           <a:extLst>
                             <a:ext uri="{28A0092B-C50C-407E-A947-70E740481C1C}">
                               <a14:useLocalDpi xmlns:a14="http://schemas.microsoft.com/office/drawing/2010/main" val="0"/>
@@ -91,7 +92,7 @@
           <w:r>
             <w:rPr>
               <w:noProof/>
-              <w:lang w:eastAsia="en-GB"/>
+              <w:lang w:val="en-GB" w:eastAsia="en-GB"/>
             </w:rPr>
             <w:drawing>
               <wp:anchor distT="0" distB="0" distL="114300" distR="114300" simplePos="0" relativeHeight="251657216" behindDoc="1" locked="0" layoutInCell="1" allowOverlap="1" wp14:anchorId="1979FF1A" wp14:editId="783C3626">
@@ -127,7 +128,7 @@
                         </pic:cNvPicPr>
                       </pic:nvPicPr>
                       <pic:blipFill>
-                        <a:blip r:embed="rId7" cstate="print">
+                        <a:blip r:embed="rId10" cstate="print">
                           <a:extLst>
                             <a:ext uri="{28A0092B-C50C-407E-A947-70E740481C1C}">
                               <a14:useLocalDpi xmlns:a14="http://schemas.microsoft.com/office/drawing/2010/main" val="0"/>
@@ -207,6 +208,7 @@
                     <w:dataBinding w:prefixMappings="xmlns:ns0='http://purl.org/dc/elements/1.1/' xmlns:ns1='http://schemas.openxmlformats.org/package/2006/metadata/core-properties' " w:xpath="/ns1:coreProperties[1]/ns1:contentStatus[1]" w:storeItemID="{6C3C8BC8-F283-45AE-878A-BAB7291924A1}"/>
                     <w:text/>
                   </w:sdtPr>
+                  <w:sdtEndPr/>
                   <w:sdtContent>
                     <w:r>
                       <w:rPr>
@@ -257,16 +259,8 @@
                   <w:rPr>
                     <w:color w:val="4F81BD" w:themeColor="accent1"/>
                   </w:rPr>
-                  <w:t xml:space="preserve"> </w:t>
+                  <w:t xml:space="preserve"> 29/03/2015</w:t>
                 </w:r>
-                <w:r>
-                  <w:rPr>
-                    <w:color w:val="4F81BD" w:themeColor="accent1"/>
-                  </w:rPr>
-                  <w:t>29/03/2015</w:t>
-                </w:r>
-                <w:bookmarkStart w:id="0" w:name="_GoBack"/>
-                <w:bookmarkEnd w:id="0"/>
               </w:p>
             </w:tc>
           </w:tr>
@@ -305,6 +299,7 @@
                   <w:dataBinding w:prefixMappings="xmlns:ns0='http://schemas.openxmlformats.org/package/2006/metadata/core-properties' xmlns:ns1='http://purl.org/dc/elements/1.1/'" w:xpath="/ns0:coreProperties[1]/ns1:title[1]" w:storeItemID="{6C3C8BC8-F283-45AE-878A-BAB7291924A1}"/>
                   <w:text/>
                 </w:sdtPr>
+                <w:sdtEndPr/>
                 <w:sdtContent>
                   <w:p>
                     <w:pPr>
@@ -350,6 +345,7 @@
                   <w:calendar w:val="gregorian"/>
                 </w:date>
               </w:sdtPr>
+              <w:sdtEndPr/>
               <w:sdtContent>
                 <w:tc>
                   <w:tcPr>
@@ -406,6 +402,7 @@
                   <w:dataBinding w:prefixMappings="xmlns:ns0='http://purl.org/dc/elements/1.1/' xmlns:ns1='http://schemas.openxmlformats.org/package/2006/metadata/core-properties' " w:xpath="/ns1:coreProperties[1]/ns0:creator[1]" w:storeItemID="{6C3C8BC8-F283-45AE-878A-BAB7291924A1}"/>
                   <w:text/>
                 </w:sdtPr>
+                <w:sdtEndPr/>
                 <w:sdtContent>
                   <w:p>
                     <w:pPr>
@@ -448,6 +445,7 @@
                   <w:dataBinding w:prefixMappings="xmlns:ns0='http://purl.org/dc/elements/1.1/' xmlns:ns1='http://schemas.openxmlformats.org/package/2006/metadata/core-properties' " w:xpath="/ns1:coreProperties[1]/ns0:description[1]" w:storeItemID="{6C3C8BC8-F283-45AE-878A-BAB7291924A1}"/>
                   <w:text w:multiLine="1"/>
                 </w:sdtPr>
+                <w:sdtEndPr/>
                 <w:sdtContent>
                   <w:p>
                     <w:r>
@@ -455,14 +453,7 @@
                         <w:sz w:val="22"/>
                         <w:lang w:eastAsia="ja-JP"/>
                       </w:rPr>
-                      <w:t xml:space="preserve"> </w:t>
-                    </w:r>
-                    <w:r>
-                      <w:rPr>
-                        <w:sz w:val="22"/>
-                        <w:lang w:eastAsia="ja-JP"/>
-                      </w:rPr>
-                      <w:t>CO600: JustHealth</w:t>
+                      <w:t xml:space="preserve"> CO600: JustHealth</w:t>
                     </w:r>
                     <w:r>
                       <w:rPr>
@@ -475,14 +466,7 @@
                         <w:sz w:val="22"/>
                         <w:lang w:eastAsia="ja-JP"/>
                       </w:rPr>
-                      <w:t>Supervisor: Yang He</w:t>
-                    </w:r>
-                    <w:r>
-                      <w:rPr>
-                        <w:sz w:val="22"/>
-                        <w:lang w:eastAsia="ja-JP"/>
-                      </w:rPr>
-                      <w:t xml:space="preserve"> </w:t>
+                      <w:t xml:space="preserve">Supervisor: Yang He </w:t>
                     </w:r>
                   </w:p>
                 </w:sdtContent>
@@ -578,7 +562,15 @@
         <w:rPr>
           <w:rFonts w:asciiTheme="minorHAnsi" w:hAnsiTheme="minorHAnsi"/>
         </w:rPr>
-        <w:t>Questionnaire format</w:t>
+        <w:t>Que</w:t>
+      </w:r>
+      <w:bookmarkStart w:id="0" w:name="_GoBack"/>
+      <w:bookmarkEnd w:id="0"/>
+      <w:r>
+        <w:rPr>
+          <w:rFonts w:asciiTheme="minorHAnsi" w:hAnsiTheme="minorHAnsi"/>
+        </w:rPr>
+        <w:t>stionnaire format</w:t>
       </w:r>
     </w:p>
     <w:p>
@@ -894,18 +886,8 @@
           <w:sz w:val="22"/>
           <w:szCs w:val="22"/>
         </w:rPr>
-        <w:t xml:space="preserve">. </w:t>
-      </w:r>
-      <w:proofErr w:type="gramStart"/>
-      <w:r>
-        <w:rPr>
-          <w:rFonts w:asciiTheme="majorHAnsi" w:hAnsiTheme="majorHAnsi"/>
-          <w:sz w:val="22"/>
-          <w:szCs w:val="22"/>
-        </w:rPr>
-        <w:t>as</w:t>
-      </w:r>
-      <w:proofErr w:type="gramEnd"/>
+        <w:t>. as</w:t>
+      </w:r>
       <w:r>
         <w:rPr>
           <w:rFonts w:asciiTheme="majorHAnsi" w:hAnsiTheme="majorHAnsi"/>
@@ -1151,23 +1133,7 @@
           <w:sz w:val="22"/>
           <w:szCs w:val="22"/>
         </w:rPr>
-        <w:t xml:space="preserve">rveyed also had a carer </w:t>
-      </w:r>
-      <w:r>
-        <w:rPr>
-          <w:rFonts w:asciiTheme="majorHAnsi" w:hAnsiTheme="majorHAnsi"/>
-          <w:sz w:val="22"/>
-          <w:szCs w:val="22"/>
-        </w:rPr>
-        <w:t>visit them</w:t>
-      </w:r>
-      <w:r>
-        <w:rPr>
-          <w:rFonts w:asciiTheme="majorHAnsi" w:hAnsiTheme="majorHAnsi"/>
-          <w:sz w:val="22"/>
-          <w:szCs w:val="22"/>
-        </w:rPr>
-        <w:t xml:space="preserve"> more tha</w:t>
+        <w:t>rveyed also had a carer visit them more tha</w:t>
       </w:r>
       <w:r>
         <w:rPr>
@@ -1297,7 +1263,7 @@
             <wp:cNvGraphicFramePr/>
             <a:graphic xmlns:a="http://schemas.openxmlformats.org/drawingml/2006/main">
               <a:graphicData uri="http://schemas.openxmlformats.org/drawingml/2006/chart">
-                <c:chart xmlns:c="http://schemas.openxmlformats.org/drawingml/2006/chart" xmlns:r="http://schemas.openxmlformats.org/officeDocument/2006/relationships" r:id="rId8"/>
+                <c:chart xmlns:c="http://schemas.openxmlformats.org/drawingml/2006/chart" xmlns:r="http://schemas.openxmlformats.org/officeDocument/2006/relationships" r:id="rId11"/>
               </a:graphicData>
             </a:graphic>
           </wp:inline>
@@ -1363,7 +1329,7 @@
             <wp:cNvGraphicFramePr/>
             <a:graphic xmlns:a="http://schemas.openxmlformats.org/drawingml/2006/main">
               <a:graphicData uri="http://schemas.openxmlformats.org/drawingml/2006/chart">
-                <c:chart xmlns:c="http://schemas.openxmlformats.org/drawingml/2006/chart" xmlns:r="http://schemas.openxmlformats.org/officeDocument/2006/relationships" r:id="rId9"/>
+                <c:chart xmlns:c="http://schemas.openxmlformats.org/drawingml/2006/chart" xmlns:r="http://schemas.openxmlformats.org/officeDocument/2006/relationships" r:id="rId12"/>
               </a:graphicData>
             </a:graphic>
           </wp:inline>
@@ -1438,7 +1404,7 @@
             <wp:cNvGraphicFramePr/>
             <a:graphic xmlns:a="http://schemas.openxmlformats.org/drawingml/2006/main">
               <a:graphicData uri="http://schemas.openxmlformats.org/drawingml/2006/chart">
-                <c:chart xmlns:c="http://schemas.openxmlformats.org/drawingml/2006/chart" xmlns:r="http://schemas.openxmlformats.org/officeDocument/2006/relationships" r:id="rId10"/>
+                <c:chart xmlns:c="http://schemas.openxmlformats.org/drawingml/2006/chart" xmlns:r="http://schemas.openxmlformats.org/officeDocument/2006/relationships" r:id="rId13"/>
               </a:graphicData>
             </a:graphic>
           </wp:inline>
@@ -1902,7 +1868,7 @@
             <wp:cNvGraphicFramePr/>
             <a:graphic xmlns:a="http://schemas.openxmlformats.org/drawingml/2006/main">
               <a:graphicData uri="http://schemas.openxmlformats.org/drawingml/2006/chart">
-                <c:chart xmlns:c="http://schemas.openxmlformats.org/drawingml/2006/chart" xmlns:r="http://schemas.openxmlformats.org/officeDocument/2006/relationships" r:id="rId11"/>
+                <c:chart xmlns:c="http://schemas.openxmlformats.org/drawingml/2006/chart" xmlns:r="http://schemas.openxmlformats.org/officeDocument/2006/relationships" r:id="rId14"/>
               </a:graphicData>
             </a:graphic>
           </wp:inline>
@@ -1984,7 +1950,7 @@
             <wp:cNvGraphicFramePr/>
             <a:graphic xmlns:a="http://schemas.openxmlformats.org/drawingml/2006/main">
               <a:graphicData uri="http://schemas.openxmlformats.org/drawingml/2006/chart">
-                <c:chart xmlns:c="http://schemas.openxmlformats.org/drawingml/2006/chart" xmlns:r="http://schemas.openxmlformats.org/officeDocument/2006/relationships" r:id="rId12"/>
+                <c:chart xmlns:c="http://schemas.openxmlformats.org/drawingml/2006/chart" xmlns:r="http://schemas.openxmlformats.org/officeDocument/2006/relationships" r:id="rId15"/>
               </a:graphicData>
             </a:graphic>
           </wp:inline>
@@ -2018,13 +1984,108 @@
       </w:r>
     </w:p>
     <w:sectPr>
+      <w:footerReference w:type="default" r:id="rId16"/>
       <w:pgSz w:w="11900" w:h="16840"/>
       <w:pgMar w:top="1440" w:right="1800" w:bottom="1440" w:left="1800" w:header="708" w:footer="708" w:gutter="0"/>
+      <w:pgNumType w:start="0"/>
       <w:cols w:space="708"/>
+      <w:titlePg/>
       <w:docGrid w:linePitch="360"/>
     </w:sectPr>
   </w:body>
 </w:document>
+</file>
+
+<file path=word/endnotes.xml><?xml version="1.0" encoding="utf-8"?>
+<w:endnotes xmlns:wpc="http://schemas.microsoft.com/office/word/2010/wordprocessingCanvas" xmlns:mc="http://schemas.openxmlformats.org/markup-compatibility/2006" xmlns:o="urn:schemas-microsoft-com:office:office" xmlns:r="http://schemas.openxmlformats.org/officeDocument/2006/relationships" xmlns:m="http://schemas.openxmlformats.org/officeDocument/2006/math" xmlns:v="urn:schemas-microsoft-com:vml" xmlns:wp14="http://schemas.microsoft.com/office/word/2010/wordprocessingDrawing" xmlns:wp="http://schemas.openxmlformats.org/drawingml/2006/wordprocessingDrawing" xmlns:w10="urn:schemas-microsoft-com:office:word" xmlns:w="http://schemas.openxmlformats.org/wordprocessingml/2006/main" xmlns:w14="http://schemas.microsoft.com/office/word/2010/wordml" xmlns:w15="http://schemas.microsoft.com/office/word/2012/wordml" xmlns:wpg="http://schemas.microsoft.com/office/word/2010/wordprocessingGroup" xmlns:wpi="http://schemas.microsoft.com/office/word/2010/wordprocessingInk" xmlns:wne="http://schemas.microsoft.com/office/word/2006/wordml" xmlns:wps="http://schemas.microsoft.com/office/word/2010/wordprocessingShape" mc:Ignorable="w14 w15 wp14">
+  <w:endnote w:type="separator" w:id="-1">
+    <w:p>
+      <w:r>
+        <w:separator/>
+      </w:r>
+    </w:p>
+  </w:endnote>
+  <w:endnote w:type="continuationSeparator" w:id="0">
+    <w:p>
+      <w:r>
+        <w:continuationSeparator/>
+      </w:r>
+    </w:p>
+  </w:endnote>
+</w:endnotes>
+</file>
+
+<file path=word/footer1.xml><?xml version="1.0" encoding="utf-8"?>
+<w:ftr xmlns:wpc="http://schemas.microsoft.com/office/word/2010/wordprocessingCanvas" xmlns:mc="http://schemas.openxmlformats.org/markup-compatibility/2006" xmlns:o="urn:schemas-microsoft-com:office:office" xmlns:r="http://schemas.openxmlformats.org/officeDocument/2006/relationships" xmlns:m="http://schemas.openxmlformats.org/officeDocument/2006/math" xmlns:v="urn:schemas-microsoft-com:vml" xmlns:wp14="http://schemas.microsoft.com/office/word/2010/wordprocessingDrawing" xmlns:wp="http://schemas.openxmlformats.org/drawingml/2006/wordprocessingDrawing" xmlns:w10="urn:schemas-microsoft-com:office:word" xmlns:w="http://schemas.openxmlformats.org/wordprocessingml/2006/main" xmlns:w14="http://schemas.microsoft.com/office/word/2010/wordml" xmlns:w15="http://schemas.microsoft.com/office/word/2012/wordml" xmlns:wpg="http://schemas.microsoft.com/office/word/2010/wordprocessingGroup" xmlns:wpi="http://schemas.microsoft.com/office/word/2010/wordprocessingInk" xmlns:wne="http://schemas.microsoft.com/office/word/2006/wordml" xmlns:wps="http://schemas.microsoft.com/office/word/2010/wordprocessingShape" mc:Ignorable="w14 w15 wp14">
+  <w:sdt>
+    <w:sdtPr>
+      <w:id w:val="-305853454"/>
+      <w:docPartObj>
+        <w:docPartGallery w:val="Page Numbers (Bottom of Page)"/>
+        <w:docPartUnique/>
+      </w:docPartObj>
+    </w:sdtPr>
+    <w:sdtContent>
+      <w:p>
+        <w:pPr>
+          <w:pStyle w:val="Footer"/>
+          <w:jc w:val="right"/>
+        </w:pPr>
+        <w:r>
+          <w:t xml:space="preserve">Page | </w:t>
+        </w:r>
+        <w:r>
+          <w:fldChar w:fldCharType="begin"/>
+        </w:r>
+        <w:r>
+          <w:instrText xml:space="preserve"> PAGE   \* MERGEFORMAT </w:instrText>
+        </w:r>
+        <w:r>
+          <w:fldChar w:fldCharType="separate"/>
+        </w:r>
+        <w:r>
+          <w:rPr>
+            <w:noProof/>
+          </w:rPr>
+          <w:t>1</w:t>
+        </w:r>
+        <w:r>
+          <w:rPr>
+            <w:noProof/>
+          </w:rPr>
+          <w:fldChar w:fldCharType="end"/>
+        </w:r>
+        <w:r>
+          <w:t xml:space="preserve"> </w:t>
+        </w:r>
+      </w:p>
+    </w:sdtContent>
+  </w:sdt>
+  <w:p>
+    <w:pPr>
+      <w:pStyle w:val="Footer"/>
+    </w:pPr>
+  </w:p>
+</w:ftr>
+</file>
+
+<file path=word/footnotes.xml><?xml version="1.0" encoding="utf-8"?>
+<w:footnotes xmlns:wpc="http://schemas.microsoft.com/office/word/2010/wordprocessingCanvas" xmlns:mc="http://schemas.openxmlformats.org/markup-compatibility/2006" xmlns:o="urn:schemas-microsoft-com:office:office" xmlns:r="http://schemas.openxmlformats.org/officeDocument/2006/relationships" xmlns:m="http://schemas.openxmlformats.org/officeDocument/2006/math" xmlns:v="urn:schemas-microsoft-com:vml" xmlns:wp14="http://schemas.microsoft.com/office/word/2010/wordprocessingDrawing" xmlns:wp="http://schemas.openxmlformats.org/drawingml/2006/wordprocessingDrawing" xmlns:w10="urn:schemas-microsoft-com:office:word" xmlns:w="http://schemas.openxmlformats.org/wordprocessingml/2006/main" xmlns:w14="http://schemas.microsoft.com/office/word/2010/wordml" xmlns:w15="http://schemas.microsoft.com/office/word/2012/wordml" xmlns:wpg="http://schemas.microsoft.com/office/word/2010/wordprocessingGroup" xmlns:wpi="http://schemas.microsoft.com/office/word/2010/wordprocessingInk" xmlns:wne="http://schemas.microsoft.com/office/word/2006/wordml" xmlns:wps="http://schemas.microsoft.com/office/word/2010/wordprocessingShape" mc:Ignorable="w14 w15 wp14">
+  <w:footnote w:type="separator" w:id="-1">
+    <w:p>
+      <w:r>
+        <w:separator/>
+      </w:r>
+    </w:p>
+  </w:footnote>
+  <w:footnote w:type="continuationSeparator" w:id="0">
+    <w:p>
+      <w:r>
+        <w:continuationSeparator/>
+      </w:r>
+    </w:p>
+  </w:footnote>
+</w:footnotes>
 </file>
 
 <file path=word/numbering.xml><?xml version="1.0" encoding="utf-8"?>
@@ -2860,6 +2921,48 @@
       <w:color w:val="808080"/>
     </w:rPr>
   </w:style>
+  <w:style w:type="paragraph" w:styleId="Header">
+    <w:name w:val="header"/>
+    <w:basedOn w:val="Normal"/>
+    <w:link w:val="HeaderChar"/>
+    <w:uiPriority w:val="99"/>
+    <w:unhideWhenUsed/>
+    <w:rsid w:val="00CA7E99"/>
+    <w:pPr>
+      <w:tabs>
+        <w:tab w:val="center" w:pos="4513"/>
+        <w:tab w:val="right" w:pos="9026"/>
+      </w:tabs>
+    </w:pPr>
+  </w:style>
+  <w:style w:type="character" w:customStyle="1" w:styleId="HeaderChar">
+    <w:name w:val="Header Char"/>
+    <w:basedOn w:val="DefaultParagraphFont"/>
+    <w:link w:val="Header"/>
+    <w:uiPriority w:val="99"/>
+    <w:rsid w:val="00CA7E99"/>
+  </w:style>
+  <w:style w:type="paragraph" w:styleId="Footer">
+    <w:name w:val="footer"/>
+    <w:basedOn w:val="Normal"/>
+    <w:link w:val="FooterChar"/>
+    <w:uiPriority w:val="99"/>
+    <w:unhideWhenUsed/>
+    <w:rsid w:val="00CA7E99"/>
+    <w:pPr>
+      <w:tabs>
+        <w:tab w:val="center" w:pos="4513"/>
+        <w:tab w:val="right" w:pos="9026"/>
+      </w:tabs>
+    </w:pPr>
+  </w:style>
+  <w:style w:type="character" w:customStyle="1" w:styleId="FooterChar">
+    <w:name w:val="Footer Char"/>
+    <w:basedOn w:val="DefaultParagraphFont"/>
+    <w:link w:val="Footer"/>
+    <w:uiPriority w:val="99"/>
+    <w:rsid w:val="00CA7E99"/>
+  </w:style>
 </w:styles>
 </file>
 
@@ -3271,11 +3374,11 @@
           <c:showBubbleSize val="0"/>
         </c:dLbls>
         <c:gapWidth val="150"/>
-        <c:axId val="313674064"/>
-        <c:axId val="309998552"/>
+        <c:axId val="12331080"/>
+        <c:axId val="219131880"/>
       </c:barChart>
       <c:catAx>
-        <c:axId val="313674064"/>
+        <c:axId val="12331080"/>
         <c:scaling>
           <c:orientation val="minMax"/>
         </c:scaling>
@@ -3285,7 +3388,7 @@
         <c:majorTickMark val="out"/>
         <c:minorTickMark val="none"/>
         <c:tickLblPos val="nextTo"/>
-        <c:crossAx val="309998552"/>
+        <c:crossAx val="219131880"/>
         <c:crosses val="autoZero"/>
         <c:auto val="1"/>
         <c:lblAlgn val="ctr"/>
@@ -3293,7 +3396,7 @@
         <c:noMultiLvlLbl val="0"/>
       </c:catAx>
       <c:valAx>
-        <c:axId val="309998552"/>
+        <c:axId val="219131880"/>
         <c:scaling>
           <c:orientation val="minMax"/>
         </c:scaling>
@@ -3304,7 +3407,7 @@
         <c:majorTickMark val="out"/>
         <c:minorTickMark val="none"/>
         <c:tickLblPos val="nextTo"/>
-        <c:crossAx val="313674064"/>
+        <c:crossAx val="12331080"/>
         <c:crosses val="autoZero"/>
         <c:crossBetween val="between"/>
       </c:valAx>
@@ -3661,6 +3764,8 @@
     <w:rsidRoot w:val="0063440D"/>
     <w:rsid w:val="00146660"/>
     <w:rsid w:val="0063440D"/>
+    <w:rsid w:val="009B7635"/>
+    <w:rsid w:val="00BA1975"/>
   </w:rsids>
   <m:mathPr>
     <m:mathFont m:val="Cambria Math"/>
@@ -4475,10 +4580,22 @@
 </CoverPageProperties>
 </file>
 
+<file path=customXml/item2.xml><?xml version="1.0" encoding="utf-8"?>
+<b:Sources xmlns:b="http://schemas.openxmlformats.org/officeDocument/2006/bibliography" xmlns="http://schemas.openxmlformats.org/officeDocument/2006/bibliography" SelectedStyle="\HarvardAnglia2008OfficeOnline.xsl" StyleName="Harvard - Anglia" Version="2008"/>
+</file>
+
 <file path=customXml/itemProps1.xml><?xml version="1.0" encoding="utf-8"?>
 <ds:datastoreItem xmlns:ds="http://schemas.openxmlformats.org/officeDocument/2006/customXml" ds:itemID="{55AF091B-3C7A-41E3-B477-F2FDAA23CFDA}">
   <ds:schemaRefs>
     <ds:schemaRef ds:uri="http://schemas.microsoft.com/office/2006/coverPageProps"/>
   </ds:schemaRefs>
 </ds:datastoreItem>
+</file>
+
+<file path=customXml/itemProps2.xml><?xml version="1.0" encoding="utf-8"?>
+<ds:datastoreItem xmlns:ds="http://schemas.openxmlformats.org/officeDocument/2006/customXml" ds:itemID="{49E99381-A03F-47E6-8542-E56BE9F0F2F4}">
+  <ds:schemaRefs>
+    <ds:schemaRef ds:uri="http://schemas.openxmlformats.org/officeDocument/2006/bibliography"/>
+  </ds:schemaRefs>
+</ds:datastoreItem>
 </file>
</xml_diff>